<commit_message>
update week 2 & week 3
</commit_message>
<xml_diff>
--- a/cs 1103  Introduction to Databases/A_1/Chapter One Questions.docx
+++ b/cs 1103  Introduction to Databases/A_1/Chapter One Questions.docx
@@ -70,9 +70,6 @@
         <w:widowControl/>
         <w:ind w:left="360" w:firstLineChars="0" w:firstLine="0"/>
         <w:jc w:val="left"/>
-        <w:rPr>
-          <w:rFonts w:hint="eastAsia"/>
-        </w:rPr>
       </w:pPr>
     </w:p>
     <w:p>
@@ -172,9 +169,6 @@
         <w:widowControl/>
         <w:ind w:left="360" w:firstLineChars="0" w:firstLine="0"/>
         <w:jc w:val="left"/>
-        <w:rPr>
-          <w:rFonts w:hint="eastAsia"/>
-        </w:rPr>
       </w:pPr>
     </w:p>
     <w:p>
@@ -188,7 +182,6 @@
         <w:ind w:firstLineChars="0"/>
         <w:jc w:val="left"/>
         <w:rPr>
-          <w:rFonts w:hint="eastAsia"/>
           <w:u w:val="single"/>
         </w:rPr>
       </w:pPr>
@@ -260,9 +253,6 @@
         <w:widowControl/>
         <w:ind w:left="360" w:firstLineChars="0" w:firstLine="0"/>
         <w:jc w:val="left"/>
-        <w:rPr>
-          <w:rFonts w:hint="eastAsia"/>
-        </w:rPr>
       </w:pPr>
     </w:p>
     <w:p>
@@ -368,7 +358,6 @@
           <w:u w:val="single"/>
         </w:rPr>
       </w:pPr>
-      <w:proofErr w:type="spellStart"/>
       <w:r>
         <w:rPr>
           <w:rFonts w:hint="eastAsia"/>
@@ -380,14 +369,7 @@
         <w:rPr>
           <w:u w:val="single"/>
         </w:rPr>
-        <w:t>h</w:t>
-      </w:r>
-      <w:proofErr w:type="spellEnd"/>
-      <w:r>
-        <w:rPr>
-          <w:u w:val="single"/>
-        </w:rPr>
-        <w:t>at is a relationship, and what three types of relationships exist?</w:t>
+        <w:t>hat is a relationship, and what three types of relationships exist?</w:t>
       </w:r>
     </w:p>
     <w:p>
@@ -395,7 +377,7 @@
         <w:pStyle w:val="a3"/>
         <w:ind w:left="360" w:firstLineChars="0" w:firstLine="0"/>
         <w:rPr>
-          <w:rFonts w:cs="Times New Roman (正文 CS 字体)" w:hint="eastAsia"/>
+          <w:rFonts w:cs="Times New Roman (正文 CS 字体)"/>
         </w:rPr>
       </w:pPr>
       <w:r>
@@ -508,9 +490,6 @@
           <w:numId w:val="7"/>
         </w:numPr>
         <w:ind w:firstLineChars="0"/>
-        <w:rPr>
-          <w:rFonts w:hint="eastAsia"/>
-        </w:rPr>
       </w:pPr>
       <w:r>
         <w:rPr>
@@ -674,7 +653,6 @@
       <w:pPr>
         <w:ind w:left="360"/>
         <w:rPr>
-          <w:rFonts w:hint="eastAsia"/>
           <w:u w:val="single"/>
         </w:rPr>
       </w:pPr>
@@ -683,9 +661,9 @@
           <w:u w:val="single"/>
         </w:rPr>
         <w:drawing>
-          <wp:inline distT="0" distB="0" distL="0" distR="0" wp14:anchorId="2798FCCA" wp14:editId="7A6C328A">
-            <wp:extent cx="4764911" cy="4327200"/>
-            <wp:effectExtent l="0" t="0" r="0" b="3810"/>
+          <wp:inline distT="0" distB="0" distL="0" distR="0" wp14:anchorId="52BCBC54" wp14:editId="2DDFC956">
+            <wp:extent cx="4784271" cy="2620232"/>
+            <wp:effectExtent l="0" t="0" r="3810" b="0"/>
             <wp:docPr id="1" name="图片 1" descr="图示&#10;&#10;描述已自动生成"/>
             <wp:cNvGraphicFramePr>
               <a:graphicFrameLocks xmlns:a="http://schemas.openxmlformats.org/drawingml/2006/main" noChangeAspect="1"/>
@@ -706,7 +684,7 @@
                   <pic:spPr>
                     <a:xfrm>
                       <a:off x="0" y="0"/>
-                      <a:ext cx="4769937" cy="4331764"/>
+                      <a:ext cx="4793648" cy="2625367"/>
                     </a:xfrm>
                     <a:prstGeom prst="rect">
                       <a:avLst/>
@@ -769,6 +747,7 @@
         <w:pStyle w:val="a3"/>
         <w:ind w:left="720" w:firstLineChars="0" w:firstLine="0"/>
         <w:rPr>
+          <w:rFonts w:hint="eastAsia"/>
           <w:u w:val="single"/>
         </w:rPr>
       </w:pPr>
@@ -777,10 +756,10 @@
           <w:u w:val="single"/>
         </w:rPr>
         <w:drawing>
-          <wp:inline distT="0" distB="0" distL="0" distR="0" wp14:anchorId="0F5B32E0" wp14:editId="3397DD6C">
-            <wp:extent cx="3110400" cy="1190884"/>
-            <wp:effectExtent l="0" t="0" r="1270" b="3175"/>
-            <wp:docPr id="8" name="图片 8" descr="图示&#10;&#10;描述已自动生成"/>
+          <wp:inline distT="0" distB="0" distL="0" distR="0" wp14:anchorId="023C2B74" wp14:editId="28B04A18">
+            <wp:extent cx="3428233" cy="1600200"/>
+            <wp:effectExtent l="0" t="0" r="1270" b="0"/>
+            <wp:docPr id="2" name="图片 2" descr="图示&#10;&#10;描述已自动生成"/>
             <wp:cNvGraphicFramePr>
               <a:graphicFrameLocks xmlns:a="http://schemas.openxmlformats.org/drawingml/2006/main" noChangeAspect="1"/>
             </wp:cNvGraphicFramePr>
@@ -788,7 +767,7 @@
               <a:graphicData uri="http://schemas.openxmlformats.org/drawingml/2006/picture">
                 <pic:pic xmlns:pic="http://schemas.openxmlformats.org/drawingml/2006/picture">
                   <pic:nvPicPr>
-                    <pic:cNvPr id="8" name="图片 8" descr="图示&#10;&#10;描述已自动生成"/>
+                    <pic:cNvPr id="2" name="图片 2" descr="图示&#10;&#10;描述已自动生成"/>
                     <pic:cNvPicPr/>
                   </pic:nvPicPr>
                   <pic:blipFill>
@@ -800,7 +779,7 @@
                   <pic:spPr>
                     <a:xfrm>
                       <a:off x="0" y="0"/>
-                      <a:ext cx="3170206" cy="1213782"/>
+                      <a:ext cx="3457045" cy="1613649"/>
                     </a:xfrm>
                     <a:prstGeom prst="rect">
                       <a:avLst/>
@@ -817,25 +796,63 @@
       <w:pPr>
         <w:pStyle w:val="a3"/>
         <w:ind w:left="720" w:firstLineChars="0" w:firstLine="0"/>
-        <w:rPr>
-          <w:u w:val="single"/>
-        </w:rPr>
       </w:pPr>
     </w:p>
     <w:p>
       <w:pPr>
         <w:pStyle w:val="a3"/>
         <w:ind w:left="720" w:firstLineChars="0" w:firstLine="0"/>
+      </w:pPr>
+    </w:p>
+    <w:p>
+      <w:pPr>
+        <w:pStyle w:val="a3"/>
+        <w:ind w:left="720" w:firstLineChars="0" w:firstLine="0"/>
+      </w:pPr>
+    </w:p>
+    <w:p>
+      <w:pPr>
+        <w:pStyle w:val="a3"/>
+        <w:ind w:left="720" w:firstLineChars="0" w:firstLine="0"/>
+      </w:pPr>
+    </w:p>
+    <w:p>
+      <w:pPr>
+        <w:pStyle w:val="a3"/>
+        <w:ind w:left="720" w:firstLineChars="0" w:firstLine="0"/>
+      </w:pPr>
+    </w:p>
+    <w:p>
+      <w:pPr>
+        <w:pStyle w:val="a3"/>
+        <w:ind w:left="720" w:firstLineChars="0" w:firstLine="0"/>
+      </w:pPr>
+    </w:p>
+    <w:p>
+      <w:pPr>
+        <w:pStyle w:val="a3"/>
+        <w:ind w:left="720" w:firstLineChars="0" w:firstLine="0"/>
+      </w:pPr>
+    </w:p>
+    <w:p>
+      <w:pPr>
+        <w:pStyle w:val="a3"/>
+        <w:ind w:left="720" w:firstLineChars="0" w:firstLine="0"/>
+      </w:pPr>
+    </w:p>
+    <w:p>
+      <w:pPr>
+        <w:pStyle w:val="a3"/>
+        <w:ind w:left="720" w:firstLineChars="0" w:firstLine="0"/>
+      </w:pPr>
+    </w:p>
+    <w:p>
+      <w:pPr>
+        <w:pStyle w:val="a3"/>
+        <w:ind w:left="720" w:firstLineChars="0" w:firstLine="0"/>
         <w:rPr>
           <w:rFonts w:hint="eastAsia"/>
-          <w:u w:val="single"/>
-        </w:rPr>
-      </w:pPr>
-    </w:p>
-    <w:p>
-      <w:pPr>
-        <w:pStyle w:val="a3"/>
-        <w:ind w:left="720" w:firstLineChars="0" w:firstLine="0"/>
+        </w:rPr>
       </w:pPr>
     </w:p>
     <w:p>
@@ -891,19 +908,17 @@
         <w:pStyle w:val="a3"/>
         <w:ind w:left="720" w:firstLineChars="0" w:firstLine="0"/>
         <w:rPr>
-          <w:rFonts w:hint="eastAsia"/>
-          <w:u w:val="single"/>
-        </w:rPr>
-      </w:pPr>
-      <w:r>
-        <w:rPr>
-          <w:u w:val="single"/>
-        </w:rPr>
+          <w:u w:val="single"/>
+        </w:rPr>
+      </w:pPr>
+    </w:p>
+    <w:p>
+      <w:r>
         <w:drawing>
-          <wp:inline distT="0" distB="0" distL="0" distR="0" wp14:anchorId="442934C5" wp14:editId="2E55BC38">
-            <wp:extent cx="3895200" cy="3533790"/>
-            <wp:effectExtent l="0" t="0" r="3810" b="0"/>
-            <wp:docPr id="9" name="图片 9" descr="图示&#10;&#10;描述已自动生成"/>
+          <wp:inline distT="0" distB="0" distL="0" distR="0" wp14:anchorId="5D19AA10" wp14:editId="29DED429">
+            <wp:extent cx="5274310" cy="2891790"/>
+            <wp:effectExtent l="0" t="0" r="0" b="3810"/>
+            <wp:docPr id="3" name="图片 3" descr="图示&#10;&#10;描述已自动生成"/>
             <wp:cNvGraphicFramePr>
               <a:graphicFrameLocks xmlns:a="http://schemas.openxmlformats.org/drawingml/2006/main" noChangeAspect="1"/>
             </wp:cNvGraphicFramePr>
@@ -911,7 +926,7 @@
               <a:graphicData uri="http://schemas.openxmlformats.org/drawingml/2006/picture">
                 <pic:pic xmlns:pic="http://schemas.openxmlformats.org/drawingml/2006/picture">
                   <pic:nvPicPr>
-                    <pic:cNvPr id="9" name="图片 9" descr="图示&#10;&#10;描述已自动生成"/>
+                    <pic:cNvPr id="3" name="图片 3" descr="图示&#10;&#10;描述已自动生成"/>
                     <pic:cNvPicPr/>
                   </pic:nvPicPr>
                   <pic:blipFill>
@@ -923,7 +938,7 @@
                   <pic:spPr>
                     <a:xfrm>
                       <a:off x="0" y="0"/>
-                      <a:ext cx="3899114" cy="3537341"/>
+                      <a:ext cx="5274310" cy="2891790"/>
                     </a:xfrm>
                     <a:prstGeom prst="rect">
                       <a:avLst/>
@@ -935,13 +950,6 @@
           </wp:inline>
         </w:drawing>
       </w:r>
-    </w:p>
-    <w:p>
-      <w:pPr>
-        <w:rPr>
-          <w:rFonts w:hint="eastAsia"/>
-        </w:rPr>
-      </w:pPr>
     </w:p>
     <w:sectPr>
       <w:pgSz w:w="11906" w:h="16838"/>

</xml_diff>